<commit_message>
Group according to themes
</commit_message>
<xml_diff>
--- a/resources/template/report_template.docx
+++ b/resources/template/report_template.docx
@@ -2,7 +2,11 @@
 <file path=word/document.xml><?xml version="1.0" encoding="utf-8"?>
 <w:document xmlns:wpc="http://schemas.microsoft.com/office/word/2010/wordprocessingCanvas" xmlns:cx="http://schemas.microsoft.com/office/drawing/2014/chartex" xmlns:cx1="http://schemas.microsoft.com/office/drawing/2015/9/8/chartex" xmlns:cx2="http://schemas.microsoft.com/office/drawing/2015/10/21/chartex" xmlns:cx3="http://schemas.microsoft.com/office/drawing/2016/5/9/chartex" xmlns:cx4="http://schemas.microsoft.com/office/drawing/2016/5/10/chartex" xmlns:cx5="http://schemas.microsoft.com/office/drawing/2016/5/11/chartex" xmlns:cx6="http://schemas.microsoft.com/office/drawing/2016/5/12/chartex" xmlns:cx7="http://schemas.microsoft.com/office/drawing/2016/5/13/chartex" xmlns:cx8="http://schemas.microsoft.com/office/drawing/2016/5/14/chartex" xmlns:mc="http://schemas.openxmlformats.org/markup-compatibility/2006" xmlns:aink="http://schemas.microsoft.com/office/drawing/2016/ink" xmlns:am3d="http://schemas.microsoft.com/office/drawing/2017/model3d" xmlns:o="urn:schemas-microsoft-com:office:office" xmlns:oel="http://schemas.microsoft.com/office/2019/extlst" xmlns:r="http://schemas.openxmlformats.org/officeDocument/2006/relationships" xmlns:m="http://schemas.openxmlformats.org/officeDocument/2006/math" xmlns:v="urn:schemas-microsoft-com:vml" xmlns:wp14="http://schemas.microsoft.com/office/word/2010/wordprocessingDrawing" xmlns:wp="http://schemas.openxmlformats.org/drawingml/2006/wordprocessingDrawing" xmlns:w10="urn:schemas-microsoft-com:office:word" xmlns:w="http://schemas.openxmlformats.org/wordprocessingml/2006/main" xmlns:w14="http://schemas.microsoft.com/office/word/2010/wordml" xmlns:w15="http://schemas.microsoft.com/office/word/2012/wordml" xmlns:w16cex="http://schemas.microsoft.com/office/word/2018/wordml/cex" xmlns:w16cid="http://schemas.microsoft.com/office/word/2016/wordml/cid" xmlns:w16="http://schemas.microsoft.com/office/word/2018/wordml" xmlns:w16sdtdh="http://schemas.microsoft.com/office/word/2020/wordml/sdtdatahash" xmlns:w16se="http://schemas.microsoft.com/office/word/2015/wordml/symex" xmlns:wpg="http://schemas.microsoft.com/office/word/2010/wordprocessingGroup" xmlns:wpi="http://schemas.microsoft.com/office/word/2010/wordprocessingInk" xmlns:wne="http://schemas.microsoft.com/office/word/2006/wordml" xmlns:wps="http://schemas.microsoft.com/office/word/2010/wordprocessingShape" mc:Ignorable="w14 w15 w16se w16cid w16 w16cex w16sdtdh wp14">
   <w:body>
-    <w:p/>
+    <w:p>
+      <w:pPr>
+        <w:pStyle w:val="Heading1"/>
+      </w:pPr>
+    </w:p>
     <w:sectPr>
       <w:headerReference w:type="default" r:id="rId7"/>
       <w:footerReference w:type="default" r:id="rId8"/>
@@ -188,7 +192,7 @@
   <w:abstractNum w:abstractNumId="0" w15:restartNumberingAfterBreak="0">
     <w:nsid w:val="FFFFFF7C"/>
     <w:multiLevelType w:val="singleLevel"/>
-    <w:tmpl w:val="D556D2F4"/>
+    <w:tmpl w:val="38462B8E"/>
     <w:lvl w:ilvl="0">
       <w:start w:val="1"/>
       <w:numFmt w:val="decimal"/>
@@ -205,7 +209,7 @@
   <w:abstractNum w:abstractNumId="1" w15:restartNumberingAfterBreak="0">
     <w:nsid w:val="FFFFFF7D"/>
     <w:multiLevelType w:val="singleLevel"/>
-    <w:tmpl w:val="697AD394"/>
+    <w:tmpl w:val="BD9A4AB4"/>
     <w:lvl w:ilvl="0">
       <w:start w:val="1"/>
       <w:numFmt w:val="decimal"/>
@@ -222,7 +226,7 @@
   <w:abstractNum w:abstractNumId="2" w15:restartNumberingAfterBreak="0">
     <w:nsid w:val="FFFFFF7E"/>
     <w:multiLevelType w:val="singleLevel"/>
-    <w:tmpl w:val="81C01E28"/>
+    <w:tmpl w:val="82321BE8"/>
     <w:lvl w:ilvl="0">
       <w:start w:val="1"/>
       <w:numFmt w:val="decimal"/>
@@ -239,7 +243,7 @@
   <w:abstractNum w:abstractNumId="3" w15:restartNumberingAfterBreak="0">
     <w:nsid w:val="FFFFFF7F"/>
     <w:multiLevelType w:val="singleLevel"/>
-    <w:tmpl w:val="2A9874F8"/>
+    <w:tmpl w:val="12EAEA54"/>
     <w:lvl w:ilvl="0">
       <w:start w:val="1"/>
       <w:numFmt w:val="decimal"/>
@@ -256,7 +260,7 @@
   <w:abstractNum w:abstractNumId="4" w15:restartNumberingAfterBreak="0">
     <w:nsid w:val="FFFFFF80"/>
     <w:multiLevelType w:val="singleLevel"/>
-    <w:tmpl w:val="6D189F30"/>
+    <w:tmpl w:val="34B2DD64"/>
     <w:lvl w:ilvl="0">
       <w:start w:val="1"/>
       <w:numFmt w:val="bullet"/>
@@ -276,7 +280,7 @@
   <w:abstractNum w:abstractNumId="5" w15:restartNumberingAfterBreak="0">
     <w:nsid w:val="FFFFFF81"/>
     <w:multiLevelType w:val="singleLevel"/>
-    <w:tmpl w:val="6F9C3122"/>
+    <w:tmpl w:val="69AEC690"/>
     <w:lvl w:ilvl="0">
       <w:start w:val="1"/>
       <w:numFmt w:val="bullet"/>
@@ -296,7 +300,7 @@
   <w:abstractNum w:abstractNumId="6" w15:restartNumberingAfterBreak="0">
     <w:nsid w:val="FFFFFF82"/>
     <w:multiLevelType w:val="singleLevel"/>
-    <w:tmpl w:val="70725850"/>
+    <w:tmpl w:val="AE905A58"/>
     <w:lvl w:ilvl="0">
       <w:start w:val="1"/>
       <w:numFmt w:val="bullet"/>
@@ -316,7 +320,7 @@
   <w:abstractNum w:abstractNumId="7" w15:restartNumberingAfterBreak="0">
     <w:nsid w:val="FFFFFF83"/>
     <w:multiLevelType w:val="singleLevel"/>
-    <w:tmpl w:val="6852B094"/>
+    <w:tmpl w:val="1B5AA1E8"/>
     <w:lvl w:ilvl="0">
       <w:start w:val="1"/>
       <w:numFmt w:val="bullet"/>
@@ -336,7 +340,7 @@
   <w:abstractNum w:abstractNumId="8" w15:restartNumberingAfterBreak="0">
     <w:nsid w:val="FFFFFF88"/>
     <w:multiLevelType w:val="singleLevel"/>
-    <w:tmpl w:val="B01EDBD8"/>
+    <w:tmpl w:val="DBA8714C"/>
     <w:lvl w:ilvl="0">
       <w:start w:val="1"/>
       <w:numFmt w:val="decimal"/>
@@ -353,7 +357,7 @@
   <w:abstractNum w:abstractNumId="9" w15:restartNumberingAfterBreak="0">
     <w:nsid w:val="FFFFFF89"/>
     <w:multiLevelType w:val="singleLevel"/>
-    <w:tmpl w:val="B6F0AEC8"/>
+    <w:tmpl w:val="0CC66F1A"/>
     <w:lvl w:ilvl="0">
       <w:start w:val="1"/>
       <w:numFmt w:val="bullet"/>
@@ -398,6 +402,216 @@
     <w:abstractNumId w:val="7"/>
   </w:num>
   <w:num w:numId="10" w16cid:durableId="1350837889">
+    <w:abstractNumId w:val="9"/>
+  </w:num>
+  <w:num w:numId="11" w16cid:durableId="1754816943">
+    <w:abstractNumId w:val="0"/>
+  </w:num>
+  <w:num w:numId="12" w16cid:durableId="1500538617">
+    <w:abstractNumId w:val="1"/>
+  </w:num>
+  <w:num w:numId="13" w16cid:durableId="562764098">
+    <w:abstractNumId w:val="2"/>
+  </w:num>
+  <w:num w:numId="14" w16cid:durableId="1099448473">
+    <w:abstractNumId w:val="3"/>
+  </w:num>
+  <w:num w:numId="15" w16cid:durableId="446508777">
+    <w:abstractNumId w:val="8"/>
+  </w:num>
+  <w:num w:numId="16" w16cid:durableId="578027727">
+    <w:abstractNumId w:val="4"/>
+  </w:num>
+  <w:num w:numId="17" w16cid:durableId="477772840">
+    <w:abstractNumId w:val="5"/>
+  </w:num>
+  <w:num w:numId="18" w16cid:durableId="118647710">
+    <w:abstractNumId w:val="6"/>
+  </w:num>
+  <w:num w:numId="19" w16cid:durableId="97801669">
+    <w:abstractNumId w:val="7"/>
+  </w:num>
+  <w:num w:numId="20" w16cid:durableId="1602296679">
+    <w:abstractNumId w:val="9"/>
+  </w:num>
+  <w:num w:numId="21" w16cid:durableId="424115384">
+    <w:abstractNumId w:val="0"/>
+  </w:num>
+  <w:num w:numId="22" w16cid:durableId="1599097754">
+    <w:abstractNumId w:val="1"/>
+  </w:num>
+  <w:num w:numId="23" w16cid:durableId="995839623">
+    <w:abstractNumId w:val="2"/>
+  </w:num>
+  <w:num w:numId="24" w16cid:durableId="586496643">
+    <w:abstractNumId w:val="3"/>
+  </w:num>
+  <w:num w:numId="25" w16cid:durableId="635262545">
+    <w:abstractNumId w:val="8"/>
+  </w:num>
+  <w:num w:numId="26" w16cid:durableId="1913736097">
+    <w:abstractNumId w:val="4"/>
+  </w:num>
+  <w:num w:numId="27" w16cid:durableId="481847574">
+    <w:abstractNumId w:val="5"/>
+  </w:num>
+  <w:num w:numId="28" w16cid:durableId="1055742805">
+    <w:abstractNumId w:val="6"/>
+  </w:num>
+  <w:num w:numId="29" w16cid:durableId="1085108797">
+    <w:abstractNumId w:val="7"/>
+  </w:num>
+  <w:num w:numId="30" w16cid:durableId="593973384">
+    <w:abstractNumId w:val="9"/>
+  </w:num>
+  <w:num w:numId="31" w16cid:durableId="29260752">
+    <w:abstractNumId w:val="0"/>
+  </w:num>
+  <w:num w:numId="32" w16cid:durableId="1481069296">
+    <w:abstractNumId w:val="1"/>
+  </w:num>
+  <w:num w:numId="33" w16cid:durableId="393310461">
+    <w:abstractNumId w:val="2"/>
+  </w:num>
+  <w:num w:numId="34" w16cid:durableId="1926723693">
+    <w:abstractNumId w:val="3"/>
+  </w:num>
+  <w:num w:numId="35" w16cid:durableId="1965231126">
+    <w:abstractNumId w:val="8"/>
+  </w:num>
+  <w:num w:numId="36" w16cid:durableId="849759442">
+    <w:abstractNumId w:val="4"/>
+  </w:num>
+  <w:num w:numId="37" w16cid:durableId="707485361">
+    <w:abstractNumId w:val="5"/>
+  </w:num>
+  <w:num w:numId="38" w16cid:durableId="220756329">
+    <w:abstractNumId w:val="6"/>
+  </w:num>
+  <w:num w:numId="39" w16cid:durableId="1652247267">
+    <w:abstractNumId w:val="7"/>
+  </w:num>
+  <w:num w:numId="40" w16cid:durableId="1923369997">
+    <w:abstractNumId w:val="9"/>
+  </w:num>
+  <w:num w:numId="41" w16cid:durableId="741221966">
+    <w:abstractNumId w:val="0"/>
+  </w:num>
+  <w:num w:numId="42" w16cid:durableId="1911692532">
+    <w:abstractNumId w:val="1"/>
+  </w:num>
+  <w:num w:numId="43" w16cid:durableId="1278371053">
+    <w:abstractNumId w:val="2"/>
+  </w:num>
+  <w:num w:numId="44" w16cid:durableId="1152872686">
+    <w:abstractNumId w:val="3"/>
+  </w:num>
+  <w:num w:numId="45" w16cid:durableId="815530242">
+    <w:abstractNumId w:val="8"/>
+  </w:num>
+  <w:num w:numId="46" w16cid:durableId="897983563">
+    <w:abstractNumId w:val="4"/>
+  </w:num>
+  <w:num w:numId="47" w16cid:durableId="678780139">
+    <w:abstractNumId w:val="5"/>
+  </w:num>
+  <w:num w:numId="48" w16cid:durableId="2076196407">
+    <w:abstractNumId w:val="6"/>
+  </w:num>
+  <w:num w:numId="49" w16cid:durableId="1902475480">
+    <w:abstractNumId w:val="7"/>
+  </w:num>
+  <w:num w:numId="50" w16cid:durableId="1207907889">
+    <w:abstractNumId w:val="9"/>
+  </w:num>
+  <w:num w:numId="51" w16cid:durableId="809401029">
+    <w:abstractNumId w:val="0"/>
+  </w:num>
+  <w:num w:numId="52" w16cid:durableId="1060009465">
+    <w:abstractNumId w:val="1"/>
+  </w:num>
+  <w:num w:numId="53" w16cid:durableId="1115635005">
+    <w:abstractNumId w:val="2"/>
+  </w:num>
+  <w:num w:numId="54" w16cid:durableId="820728465">
+    <w:abstractNumId w:val="3"/>
+  </w:num>
+  <w:num w:numId="55" w16cid:durableId="2091922956">
+    <w:abstractNumId w:val="8"/>
+  </w:num>
+  <w:num w:numId="56" w16cid:durableId="2120446637">
+    <w:abstractNumId w:val="4"/>
+  </w:num>
+  <w:num w:numId="57" w16cid:durableId="1149397161">
+    <w:abstractNumId w:val="5"/>
+  </w:num>
+  <w:num w:numId="58" w16cid:durableId="1132362777">
+    <w:abstractNumId w:val="6"/>
+  </w:num>
+  <w:num w:numId="59" w16cid:durableId="373190823">
+    <w:abstractNumId w:val="7"/>
+  </w:num>
+  <w:num w:numId="60" w16cid:durableId="1597010050">
+    <w:abstractNumId w:val="9"/>
+  </w:num>
+  <w:num w:numId="61" w16cid:durableId="1618952533">
+    <w:abstractNumId w:val="0"/>
+  </w:num>
+  <w:num w:numId="62" w16cid:durableId="676738559">
+    <w:abstractNumId w:val="1"/>
+  </w:num>
+  <w:num w:numId="63" w16cid:durableId="1190487586">
+    <w:abstractNumId w:val="2"/>
+  </w:num>
+  <w:num w:numId="64" w16cid:durableId="421028609">
+    <w:abstractNumId w:val="3"/>
+  </w:num>
+  <w:num w:numId="65" w16cid:durableId="1741512707">
+    <w:abstractNumId w:val="8"/>
+  </w:num>
+  <w:num w:numId="66" w16cid:durableId="1895963744">
+    <w:abstractNumId w:val="4"/>
+  </w:num>
+  <w:num w:numId="67" w16cid:durableId="798256207">
+    <w:abstractNumId w:val="5"/>
+  </w:num>
+  <w:num w:numId="68" w16cid:durableId="948043842">
+    <w:abstractNumId w:val="6"/>
+  </w:num>
+  <w:num w:numId="69" w16cid:durableId="449862080">
+    <w:abstractNumId w:val="7"/>
+  </w:num>
+  <w:num w:numId="70" w16cid:durableId="1126117601">
+    <w:abstractNumId w:val="9"/>
+  </w:num>
+  <w:num w:numId="71" w16cid:durableId="1288124533">
+    <w:abstractNumId w:val="0"/>
+  </w:num>
+  <w:num w:numId="72" w16cid:durableId="685207521">
+    <w:abstractNumId w:val="1"/>
+  </w:num>
+  <w:num w:numId="73" w16cid:durableId="357438386">
+    <w:abstractNumId w:val="2"/>
+  </w:num>
+  <w:num w:numId="74" w16cid:durableId="873812016">
+    <w:abstractNumId w:val="3"/>
+  </w:num>
+  <w:num w:numId="75" w16cid:durableId="757947717">
+    <w:abstractNumId w:val="8"/>
+  </w:num>
+  <w:num w:numId="76" w16cid:durableId="1856575052">
+    <w:abstractNumId w:val="4"/>
+  </w:num>
+  <w:num w:numId="77" w16cid:durableId="1526137199">
+    <w:abstractNumId w:val="5"/>
+  </w:num>
+  <w:num w:numId="78" w16cid:durableId="1042173378">
+    <w:abstractNumId w:val="6"/>
+  </w:num>
+  <w:num w:numId="79" w16cid:durableId="365831667">
+    <w:abstractNumId w:val="7"/>
+  </w:num>
+  <w:num w:numId="80" w16cid:durableId="1819954000">
     <w:abstractNumId w:val="9"/>
   </w:num>
 </w:numbering>
@@ -812,7 +1026,7 @@
     <w:link w:val="Heading1Char"/>
     <w:uiPriority w:val="9"/>
     <w:qFormat/>
-    <w:rsid w:val="00A52F24"/>
+    <w:rsid w:val="009A0476"/>
     <w:pPr>
       <w:keepNext/>
       <w:keepLines/>
@@ -821,7 +1035,8 @@
     </w:pPr>
     <w:rPr>
       <w:rFonts w:asciiTheme="majorHAnsi" w:eastAsiaTheme="majorEastAsia" w:hAnsiTheme="majorHAnsi" w:cstheme="majorBidi"/>
-      <w:color w:val="2F5496" w:themeColor="accent1" w:themeShade="BF"/>
+      <w:b/>
+      <w:color w:val="000000" w:themeColor="text1"/>
       <w:sz w:val="32"/>
       <w:szCs w:val="32"/>
     </w:rPr>
@@ -834,12 +1049,11 @@
     <w:uiPriority w:val="9"/>
     <w:unhideWhenUsed/>
     <w:qFormat/>
-    <w:rsid w:val="00AD577A"/>
+    <w:rsid w:val="006A0E86"/>
     <w:pPr>
       <w:keepNext/>
       <w:keepLines/>
-      <w:pageBreakBefore/>
-      <w:spacing w:after="0"/>
+      <w:spacing w:before="240" w:after="120"/>
       <w:outlineLvl w:val="1"/>
     </w:pPr>
     <w:rPr>
@@ -944,10 +1158,11 @@
     <w:basedOn w:val="DefaultParagraphFont"/>
     <w:link w:val="Heading1"/>
     <w:uiPriority w:val="9"/>
-    <w:rsid w:val="00A52F24"/>
+    <w:rsid w:val="009A0476"/>
     <w:rPr>
       <w:rFonts w:asciiTheme="majorHAnsi" w:eastAsiaTheme="majorEastAsia" w:hAnsiTheme="majorHAnsi" w:cstheme="majorBidi"/>
-      <w:color w:val="2F5496" w:themeColor="accent1" w:themeShade="BF"/>
+      <w:b/>
+      <w:color w:val="000000" w:themeColor="text1"/>
       <w:sz w:val="32"/>
       <w:szCs w:val="32"/>
     </w:rPr>
@@ -957,7 +1172,7 @@
     <w:basedOn w:val="DefaultParagraphFont"/>
     <w:link w:val="Heading2"/>
     <w:uiPriority w:val="9"/>
-    <w:rsid w:val="00AD577A"/>
+    <w:rsid w:val="006A0E86"/>
     <w:rPr>
       <w:rFonts w:asciiTheme="majorHAnsi" w:eastAsiaTheme="majorEastAsia" w:hAnsiTheme="majorHAnsi" w:cstheme="majorBidi"/>
       <w:color w:val="2F5496" w:themeColor="accent1" w:themeShade="BF"/>

</xml_diff>